<commit_message>
cập nhật component đề tài
</commit_message>
<xml_diff>
--- a/public/DocxTemplate/DanhSachSinhVienDKTT.docx
+++ b/public/DocxTemplate/DanhSachSinhVienDKTT.docx
@@ -1,12 +1,12 @@
 
 <file path=word/document.xml><?xml version="1.0" encoding="utf-8"?>
-<w:document xmlns:wpc="http://schemas.microsoft.com/office/word/2010/wordprocessingCanvas" xmlns:cx="http://schemas.microsoft.com/office/drawing/2014/chartex" xmlns:cx1="http://schemas.microsoft.com/office/drawing/2015/9/8/chartex" xmlns:cx2="http://schemas.microsoft.com/office/drawing/2015/10/21/chartex" xmlns:cx3="http://schemas.microsoft.com/office/drawing/2016/5/9/chartex" xmlns:cx4="http://schemas.microsoft.com/office/drawing/2016/5/10/chartex" xmlns:cx5="http://schemas.microsoft.com/office/drawing/2016/5/11/chartex" xmlns:cx6="http://schemas.microsoft.com/office/drawing/2016/5/12/chartex" xmlns:cx7="http://schemas.microsoft.com/office/drawing/2016/5/13/chartex" xmlns:cx8="http://schemas.microsoft.com/office/drawing/2016/5/14/chartex" xmlns:mc="http://schemas.openxmlformats.org/markup-compatibility/2006" xmlns:aink="http://schemas.microsoft.com/office/drawing/2016/ink" xmlns:am3d="http://schemas.microsoft.com/office/drawing/2017/model3d" xmlns:o="urn:schemas-microsoft-com:office:office" xmlns:r="http://schemas.openxmlformats.org/officeDocument/2006/relationships" xmlns:m="http://schemas.openxmlformats.org/officeDocument/2006/math" xmlns:v="urn:schemas-microsoft-com:vml" xmlns:wp14="http://schemas.microsoft.com/office/word/2010/wordprocessingDrawing" xmlns:wp="http://schemas.openxmlformats.org/drawingml/2006/wordprocessingDrawing" xmlns:w10="urn:schemas-microsoft-com:office:word" xmlns:w="http://schemas.openxmlformats.org/wordprocessingml/2006/main" xmlns:w14="http://schemas.microsoft.com/office/word/2010/wordml" xmlns:w15="http://schemas.microsoft.com/office/word/2012/wordml" xmlns:w16cex="http://schemas.microsoft.com/office/word/2018/wordml/cex" xmlns:w16cid="http://schemas.microsoft.com/office/word/2016/wordml/cid" xmlns:w16="http://schemas.microsoft.com/office/word/2018/wordml" xmlns:w16se="http://schemas.microsoft.com/office/word/2015/wordml/symex" xmlns:wpg="http://schemas.microsoft.com/office/word/2010/wordprocessingGroup" xmlns:wpi="http://schemas.microsoft.com/office/word/2010/wordprocessingInk" xmlns:wne="http://schemas.microsoft.com/office/word/2006/wordml" xmlns:wps="http://schemas.microsoft.com/office/word/2010/wordprocessingShape" mc:Ignorable="w14 w15 w16se w16cid w16 w16cex wp14">
+<w:document xmlns:wpc="http://schemas.microsoft.com/office/word/2010/wordprocessingCanvas" xmlns:cx="http://schemas.microsoft.com/office/drawing/2014/chartex" xmlns:cx1="http://schemas.microsoft.com/office/drawing/2015/9/8/chartex" xmlns:cx2="http://schemas.microsoft.com/office/drawing/2015/10/21/chartex" xmlns:cx3="http://schemas.microsoft.com/office/drawing/2016/5/9/chartex" xmlns:cx4="http://schemas.microsoft.com/office/drawing/2016/5/10/chartex" xmlns:cx5="http://schemas.microsoft.com/office/drawing/2016/5/11/chartex" xmlns:cx6="http://schemas.microsoft.com/office/drawing/2016/5/12/chartex" xmlns:cx7="http://schemas.microsoft.com/office/drawing/2016/5/13/chartex" xmlns:cx8="http://schemas.microsoft.com/office/drawing/2016/5/14/chartex" xmlns:mc="http://schemas.openxmlformats.org/markup-compatibility/2006" xmlns:aink="http://schemas.microsoft.com/office/drawing/2016/ink" xmlns:am3d="http://schemas.microsoft.com/office/drawing/2017/model3d" xmlns:o="urn:schemas-microsoft-com:office:office" xmlns:r="http://schemas.openxmlformats.org/officeDocument/2006/relationships" xmlns:m="http://schemas.openxmlformats.org/officeDocument/2006/math" xmlns:v="urn:schemas-microsoft-com:vml" xmlns:wp14="http://schemas.microsoft.com/office/word/2010/wordprocessingDrawing" xmlns:wp="http://schemas.openxmlformats.org/drawingml/2006/wordprocessingDrawing" xmlns:w10="urn:schemas-microsoft-com:office:word" xmlns:w="http://schemas.openxmlformats.org/wordprocessingml/2006/main" xmlns:w14="http://schemas.microsoft.com/office/word/2010/wordml" xmlns:w15="http://schemas.microsoft.com/office/word/2012/wordml" xmlns:w16cex="http://schemas.microsoft.com/office/word/2018/wordml/cex" xmlns:w16cid="http://schemas.microsoft.com/office/word/2016/wordml/cid" xmlns:w16="http://schemas.microsoft.com/office/word/2018/wordml" xmlns:w16sdtdh="http://schemas.microsoft.com/office/word/2020/wordml/sdtdatahash" xmlns:w16se="http://schemas.microsoft.com/office/word/2015/wordml/symex" xmlns:wpg="http://schemas.microsoft.com/office/word/2010/wordprocessingGroup" xmlns:wpi="http://schemas.microsoft.com/office/word/2010/wordprocessingInk" xmlns:wne="http://schemas.microsoft.com/office/word/2006/wordml" xmlns:wps="http://schemas.microsoft.com/office/word/2010/wordprocessingShape" mc:Ignorable="w14 w15 w16se w16cid w16 w16cex w16sdtdh wp14">
   <w:body>
     <w:tbl>
       <w:tblPr>
         <w:tblStyle w:val="TableGrid"/>
-        <w:tblW w:w="10260" w:type="dxa"/>
-        <w:tblInd w:w="-815" w:type="dxa"/>
+        <w:tblW w:w="15416" w:type="dxa"/>
+        <w:tblInd w:w="426" w:type="dxa"/>
         <w:tblBorders>
           <w:top w:val="none" w:sz="0" w:space="0" w:color="auto"/>
           <w:left w:val="none" w:sz="0" w:space="0" w:color="auto"/>
@@ -19,7 +19,7 @@
       </w:tblPr>
       <w:tblGrid>
         <w:gridCol w:w="4770"/>
-        <w:gridCol w:w="5490"/>
+        <w:gridCol w:w="10646"/>
       </w:tblGrid>
       <w:tr>
         <w:tc>
@@ -28,6 +28,7 @@
           </w:tcPr>
           <w:p>
             <w:pPr>
+              <w:ind w:right="-172"/>
               <w:jc w:val="center"/>
               <w:rPr>
                 <w:sz w:val="24"/>
@@ -42,6 +43,7 @@
           </w:p>
           <w:p>
             <w:pPr>
+              <w:ind w:right="-172"/>
               <w:jc w:val="center"/>
               <w:rPr>
                 <w:b/>
@@ -63,10 +65,11 @@
         </w:tc>
         <w:tc>
           <w:tcPr>
-            <w:tcW w:w="5490" w:type="dxa"/>
-          </w:tcPr>
-          <w:p>
-            <w:pPr>
+            <w:tcW w:w="10646" w:type="dxa"/>
+          </w:tcPr>
+          <w:p>
+            <w:pPr>
+              <w:ind w:right="-172"/>
               <w:jc w:val="center"/>
               <w:rPr>
                 <w:b/>
@@ -85,6 +88,7 @@
           </w:p>
           <w:p>
             <w:pPr>
+              <w:ind w:right="-172"/>
               <w:jc w:val="center"/>
               <w:rPr>
                 <w:sz w:val="24"/>
@@ -104,6 +108,7 @@
     </w:tbl>
     <w:p>
       <w:pPr>
+        <w:ind w:right="-172"/>
         <w:rPr>
           <w:sz w:val="24"/>
         </w:rPr>
@@ -111,6 +116,7 @@
     </w:p>
     <w:p>
       <w:pPr>
+        <w:ind w:right="-172"/>
         <w:rPr>
           <w:sz w:val="24"/>
         </w:rPr>
@@ -118,13 +124,18 @@
     </w:p>
     <w:p>
       <w:pPr>
+        <w:ind w:right="-31"/>
         <w:jc w:val="center"/>
         <w:rPr>
+          <w:b/>
+          <w:bCs/>
           <w:sz w:val="24"/>
         </w:rPr>
       </w:pPr>
       <w:r>
         <w:rPr>
+          <w:b/>
+          <w:bCs/>
           <w:sz w:val="24"/>
         </w:rPr>
         <w:t>DANH SÁCH THỰC TẬP TỐT NGHIỆP</w:t>
@@ -132,13 +143,18 @@
     </w:p>
     <w:p>
       <w:pPr>
+        <w:ind w:right="-31"/>
         <w:jc w:val="center"/>
         <w:rPr>
+          <w:b/>
+          <w:bCs/>
           <w:sz w:val="24"/>
         </w:rPr>
       </w:pPr>
       <w:r>
         <w:rPr>
+          <w:b/>
+          <w:bCs/>
           <w:sz w:val="24"/>
         </w:rPr>
         <w:t>GIẢNG VIÊN HƯỚNG DẪN, SINH VIÊN VÀ ĐỊA ĐIỂM THỰC TẬP LỚP ĐH CNTT</w:t>
@@ -146,6 +162,7 @@
     </w:p>
     <w:p>
       <w:pPr>
+        <w:ind w:right="-172"/>
         <w:jc w:val="center"/>
         <w:rPr>
           <w:sz w:val="24"/>
@@ -155,282 +172,243 @@
     <w:tbl>
       <w:tblPr>
         <w:tblStyle w:val="TableGrid"/>
-        <w:tblW w:w="11160" w:type="dxa"/>
-        <w:tblInd w:w="-1265" w:type="dxa"/>
+        <w:tblW w:w="13374" w:type="dxa"/>
+        <w:tblInd w:w="796" w:type="dxa"/>
         <w:tblLayout w:type="fixed"/>
         <w:tblLook w:val="04A0" w:firstRow="1" w:lastRow="0" w:firstColumn="1" w:lastColumn="0" w:noHBand="0" w:noVBand="1"/>
       </w:tblPr>
       <w:tblGrid>
-        <w:gridCol w:w="630"/>
-        <w:gridCol w:w="1890"/>
-        <w:gridCol w:w="1170"/>
+        <w:gridCol w:w="759"/>
+        <w:gridCol w:w="2126"/>
+        <w:gridCol w:w="1701"/>
         <w:gridCol w:w="2700"/>
-        <w:gridCol w:w="1989"/>
-        <w:gridCol w:w="857"/>
-        <w:gridCol w:w="824"/>
-        <w:gridCol w:w="1100"/>
+        <w:gridCol w:w="2261"/>
+        <w:gridCol w:w="992"/>
+        <w:gridCol w:w="851"/>
+        <w:gridCol w:w="1984"/>
       </w:tblGrid>
       <w:tr>
-        <w:tc>
-          <w:tcPr>
-            <w:tcW w:w="630" w:type="dxa"/>
-          </w:tcPr>
-          <w:p>
-            <w:pPr>
+        <w:trPr>
+          <w:trHeight w:val="624"/>
+        </w:trPr>
+        <w:tc>
+          <w:tcPr>
+            <w:tcW w:w="759" w:type="dxa"/>
+            <w:vAlign w:val="center"/>
+          </w:tcPr>
+          <w:p>
+            <w:pPr>
+              <w:ind w:right="-172"/>
               <w:jc w:val="center"/>
               <w:rPr>
-                <w:sz w:val="22"/>
-                <w:szCs w:val="22"/>
-              </w:rPr>
-            </w:pPr>
-          </w:p>
-          <w:p>
-            <w:pPr>
+                <w:b/>
+                <w:bCs/>
+                <w:sz w:val="22"/>
+                <w:szCs w:val="22"/>
+              </w:rPr>
+            </w:pPr>
+            <w:r>
+              <w:rPr>
+                <w:b/>
+                <w:bCs/>
+                <w:sz w:val="22"/>
+                <w:szCs w:val="22"/>
+              </w:rPr>
+              <w:t>S</w:t>
+            </w:r>
+            <w:r>
+              <w:rPr>
+                <w:b/>
+                <w:bCs/>
+                <w:sz w:val="22"/>
+                <w:szCs w:val="22"/>
+              </w:rPr>
+              <w:t>TT</w:t>
+            </w:r>
+          </w:p>
+        </w:tc>
+        <w:tc>
+          <w:tcPr>
+            <w:tcW w:w="2126" w:type="dxa"/>
+            <w:vAlign w:val="center"/>
+          </w:tcPr>
+          <w:p>
+            <w:pPr>
+              <w:ind w:right="-172"/>
               <w:jc w:val="center"/>
               <w:rPr>
-                <w:sz w:val="22"/>
-                <w:szCs w:val="22"/>
-              </w:rPr>
-            </w:pPr>
-          </w:p>
-          <w:p>
-            <w:pPr>
+                <w:b/>
+                <w:bCs/>
+                <w:sz w:val="22"/>
+                <w:szCs w:val="22"/>
+              </w:rPr>
+            </w:pPr>
+            <w:r>
+              <w:rPr>
+                <w:b/>
+                <w:bCs/>
+                <w:sz w:val="22"/>
+                <w:szCs w:val="22"/>
+              </w:rPr>
+              <w:t>HỌ VÀ TÊN</w:t>
+            </w:r>
+          </w:p>
+        </w:tc>
+        <w:tc>
+          <w:tcPr>
+            <w:tcW w:w="1701" w:type="dxa"/>
+            <w:vAlign w:val="center"/>
+          </w:tcPr>
+          <w:p>
+            <w:pPr>
+              <w:ind w:right="-172"/>
               <w:jc w:val="center"/>
               <w:rPr>
-                <w:sz w:val="22"/>
-                <w:szCs w:val="22"/>
-              </w:rPr>
-            </w:pPr>
-            <w:r>
-              <w:rPr>
-                <w:sz w:val="22"/>
-                <w:szCs w:val="22"/>
-              </w:rPr>
-              <w:t>TT</w:t>
-            </w:r>
-          </w:p>
-        </w:tc>
-        <w:tc>
-          <w:tcPr>
-            <w:tcW w:w="1890" w:type="dxa"/>
-          </w:tcPr>
-          <w:p>
-            <w:pPr>
+                <w:b/>
+                <w:bCs/>
+                <w:sz w:val="22"/>
+                <w:szCs w:val="22"/>
+              </w:rPr>
+            </w:pPr>
+            <w:r>
+              <w:rPr>
+                <w:b/>
+                <w:bCs/>
+                <w:sz w:val="22"/>
+                <w:szCs w:val="22"/>
+              </w:rPr>
+              <w:t>MÃ SV</w:t>
+            </w:r>
+          </w:p>
+        </w:tc>
+        <w:tc>
+          <w:tcPr>
+            <w:tcW w:w="2700" w:type="dxa"/>
+            <w:vAlign w:val="center"/>
+          </w:tcPr>
+          <w:p>
+            <w:pPr>
+              <w:ind w:right="-172"/>
               <w:jc w:val="center"/>
               <w:rPr>
-                <w:sz w:val="22"/>
-                <w:szCs w:val="22"/>
-              </w:rPr>
-            </w:pPr>
-          </w:p>
-          <w:p>
-            <w:pPr>
+                <w:b/>
+                <w:bCs/>
+                <w:sz w:val="22"/>
+                <w:szCs w:val="22"/>
+              </w:rPr>
+            </w:pPr>
+            <w:r>
+              <w:rPr>
+                <w:b/>
+                <w:bCs/>
+                <w:sz w:val="22"/>
+                <w:szCs w:val="22"/>
+              </w:rPr>
+              <w:t>ĐỊA ĐIỂM THỰC TẬP</w:t>
+            </w:r>
+          </w:p>
+        </w:tc>
+        <w:tc>
+          <w:tcPr>
+            <w:tcW w:w="2261" w:type="dxa"/>
+            <w:vAlign w:val="center"/>
+          </w:tcPr>
+          <w:p>
+            <w:pPr>
+              <w:ind w:right="-172"/>
               <w:jc w:val="center"/>
               <w:rPr>
-                <w:sz w:val="22"/>
-                <w:szCs w:val="22"/>
-              </w:rPr>
-            </w:pPr>
-          </w:p>
-          <w:p>
-            <w:pPr>
+                <w:b/>
+                <w:bCs/>
+                <w:sz w:val="22"/>
+                <w:szCs w:val="22"/>
+              </w:rPr>
+            </w:pPr>
+            <w:r>
+              <w:rPr>
+                <w:b/>
+                <w:bCs/>
+                <w:sz w:val="22"/>
+                <w:szCs w:val="22"/>
+              </w:rPr>
+              <w:t>TÊN GIÁO VIÊN HƯỚNG DẪN</w:t>
+            </w:r>
+          </w:p>
+        </w:tc>
+        <w:tc>
+          <w:tcPr>
+            <w:tcW w:w="992" w:type="dxa"/>
+            <w:vAlign w:val="center"/>
+          </w:tcPr>
+          <w:p>
+            <w:pPr>
+              <w:ind w:right="-172"/>
               <w:jc w:val="center"/>
               <w:rPr>
-                <w:sz w:val="22"/>
-                <w:szCs w:val="22"/>
-              </w:rPr>
-            </w:pPr>
-            <w:r>
-              <w:rPr>
-                <w:sz w:val="22"/>
-                <w:szCs w:val="22"/>
-              </w:rPr>
-              <w:t>HỌ VÀ TÊN</w:t>
-            </w:r>
-          </w:p>
-        </w:tc>
-        <w:tc>
-          <w:tcPr>
-            <w:tcW w:w="1170" w:type="dxa"/>
-          </w:tcPr>
-          <w:p>
-            <w:pPr>
+                <w:b/>
+                <w:bCs/>
+                <w:sz w:val="22"/>
+                <w:szCs w:val="22"/>
+              </w:rPr>
+            </w:pPr>
+            <w:r>
+              <w:rPr>
+                <w:b/>
+                <w:bCs/>
+                <w:sz w:val="22"/>
+                <w:szCs w:val="22"/>
+              </w:rPr>
+              <w:t>ĐIỂM TBTL</w:t>
+            </w:r>
+          </w:p>
+        </w:tc>
+        <w:tc>
+          <w:tcPr>
+            <w:tcW w:w="851" w:type="dxa"/>
+            <w:vAlign w:val="center"/>
+          </w:tcPr>
+          <w:p>
+            <w:pPr>
+              <w:ind w:right="-172"/>
               <w:jc w:val="center"/>
               <w:rPr>
-                <w:sz w:val="22"/>
-                <w:szCs w:val="22"/>
-              </w:rPr>
-            </w:pPr>
-          </w:p>
-          <w:p>
-            <w:pPr>
+                <w:b/>
+                <w:bCs/>
+                <w:sz w:val="22"/>
+                <w:szCs w:val="22"/>
+              </w:rPr>
+            </w:pPr>
+            <w:r>
+              <w:rPr>
+                <w:b/>
+                <w:bCs/>
+                <w:sz w:val="22"/>
+                <w:szCs w:val="22"/>
+              </w:rPr>
+              <w:t>SỐ TCTL</w:t>
+            </w:r>
+          </w:p>
+        </w:tc>
+        <w:tc>
+          <w:tcPr>
+            <w:tcW w:w="1984" w:type="dxa"/>
+            <w:vAlign w:val="center"/>
+          </w:tcPr>
+          <w:p>
+            <w:pPr>
+              <w:ind w:right="-172"/>
               <w:jc w:val="center"/>
               <w:rPr>
-                <w:sz w:val="22"/>
-                <w:szCs w:val="22"/>
-              </w:rPr>
-            </w:pPr>
-          </w:p>
-          <w:p>
-            <w:pPr>
-              <w:jc w:val="center"/>
-              <w:rPr>
-                <w:sz w:val="22"/>
-                <w:szCs w:val="22"/>
-              </w:rPr>
-            </w:pPr>
-            <w:r>
-              <w:rPr>
-                <w:sz w:val="22"/>
-                <w:szCs w:val="22"/>
-              </w:rPr>
-              <w:t>MÃ SV</w:t>
-            </w:r>
-          </w:p>
-        </w:tc>
-        <w:tc>
-          <w:tcPr>
-            <w:tcW w:w="2700" w:type="dxa"/>
-          </w:tcPr>
-          <w:p>
-            <w:pPr>
-              <w:jc w:val="center"/>
-              <w:rPr>
-                <w:sz w:val="22"/>
-                <w:szCs w:val="22"/>
-              </w:rPr>
-            </w:pPr>
-          </w:p>
-          <w:p>
-            <w:pPr>
-              <w:jc w:val="center"/>
-              <w:rPr>
-                <w:sz w:val="22"/>
-                <w:szCs w:val="22"/>
-              </w:rPr>
-            </w:pPr>
-          </w:p>
-          <w:p>
-            <w:pPr>
-              <w:jc w:val="center"/>
-              <w:rPr>
-                <w:sz w:val="22"/>
-                <w:szCs w:val="22"/>
-              </w:rPr>
-            </w:pPr>
-            <w:r>
-              <w:rPr>
-                <w:sz w:val="22"/>
-                <w:szCs w:val="22"/>
-              </w:rPr>
-              <w:t>ĐỊA ĐIỂM THỰC TẬP</w:t>
-            </w:r>
-          </w:p>
-        </w:tc>
-        <w:tc>
-          <w:tcPr>
-            <w:tcW w:w="1989" w:type="dxa"/>
-          </w:tcPr>
-          <w:p>
-            <w:pPr>
-              <w:jc w:val="center"/>
-              <w:rPr>
-                <w:sz w:val="22"/>
-                <w:szCs w:val="22"/>
-              </w:rPr>
-            </w:pPr>
-          </w:p>
-          <w:p>
-            <w:pPr>
-              <w:jc w:val="center"/>
-              <w:rPr>
-                <w:sz w:val="22"/>
-                <w:szCs w:val="22"/>
-              </w:rPr>
-            </w:pPr>
-            <w:r>
-              <w:rPr>
-                <w:sz w:val="22"/>
-                <w:szCs w:val="22"/>
-              </w:rPr>
-              <w:t>TÊN GIÁO VIÊN HƯỚNG DẪN</w:t>
-            </w:r>
-          </w:p>
-        </w:tc>
-        <w:tc>
-          <w:tcPr>
-            <w:tcW w:w="857" w:type="dxa"/>
-          </w:tcPr>
-          <w:p>
-            <w:pPr>
-              <w:jc w:val="center"/>
-              <w:rPr>
-                <w:sz w:val="22"/>
-                <w:szCs w:val="22"/>
-              </w:rPr>
-            </w:pPr>
-          </w:p>
-          <w:p>
-            <w:pPr>
-              <w:jc w:val="center"/>
-              <w:rPr>
-                <w:sz w:val="22"/>
-                <w:szCs w:val="22"/>
-              </w:rPr>
-            </w:pPr>
-            <w:r>
-              <w:rPr>
-                <w:sz w:val="22"/>
-                <w:szCs w:val="22"/>
-              </w:rPr>
-              <w:t>ĐIỂM TBTL</w:t>
-            </w:r>
-          </w:p>
-        </w:tc>
-        <w:tc>
-          <w:tcPr>
-            <w:tcW w:w="824" w:type="dxa"/>
-          </w:tcPr>
-          <w:p>
-            <w:pPr>
-              <w:jc w:val="center"/>
-              <w:rPr>
-                <w:sz w:val="22"/>
-                <w:szCs w:val="22"/>
-              </w:rPr>
-            </w:pPr>
-          </w:p>
-          <w:p>
-            <w:pPr>
-              <w:jc w:val="center"/>
-              <w:rPr>
-                <w:sz w:val="22"/>
-                <w:szCs w:val="22"/>
-              </w:rPr>
-            </w:pPr>
-            <w:r>
-              <w:rPr>
-                <w:sz w:val="22"/>
-                <w:szCs w:val="22"/>
-              </w:rPr>
-              <w:t>SỐ TCTL</w:t>
-            </w:r>
-          </w:p>
-        </w:tc>
-        <w:tc>
-          <w:tcPr>
-            <w:tcW w:w="1100" w:type="dxa"/>
-          </w:tcPr>
-          <w:p>
-            <w:pPr>
-              <w:jc w:val="center"/>
-              <w:rPr>
-                <w:sz w:val="22"/>
-                <w:szCs w:val="22"/>
-              </w:rPr>
-            </w:pPr>
-            <w:r>
-              <w:rPr>
+                <w:b/>
+                <w:bCs/>
+                <w:sz w:val="22"/>
+                <w:szCs w:val="22"/>
+              </w:rPr>
+            </w:pPr>
+            <w:r>
+              <w:rPr>
+                <w:b/>
+                <w:bCs/>
                 <w:sz w:val="22"/>
                 <w:szCs w:val="22"/>
               </w:rPr>
@@ -440,12 +418,18 @@
         </w:tc>
       </w:tr>
       <w:tr>
-        <w:tc>
-          <w:tcPr>
-            <w:tcW w:w="630" w:type="dxa"/>
-          </w:tcPr>
-          <w:p>
-            <w:pPr>
+        <w:trPr>
+          <w:trHeight w:val="624"/>
+        </w:trPr>
+        <w:tc>
+          <w:tcPr>
+            <w:tcW w:w="759" w:type="dxa"/>
+            <w:vAlign w:val="center"/>
+          </w:tcPr>
+          <w:p>
+            <w:pPr>
+              <w:spacing w:before="80" w:after="80" w:line="312" w:lineRule="auto"/>
+              <w:ind w:right="-170"/>
               <w:jc w:val="center"/>
               <w:rPr>
                 <w:sz w:val="22"/>
@@ -457,7 +441,15 @@
                 <w:sz w:val="22"/>
                 <w:szCs w:val="22"/>
               </w:rPr>
-              <w:t>{#danh</w:t>
+              <w:t>{#</w:t>
+            </w:r>
+            <w:proofErr w:type="gramStart"/>
+            <w:r>
+              <w:rPr>
+                <w:sz w:val="22"/>
+                <w:szCs w:val="22"/>
+              </w:rPr>
+              <w:t>danh</w:t>
             </w:r>
             <w:r>
               <w:rPr>
@@ -471,16 +463,119 @@
                 <w:sz w:val="22"/>
                 <w:szCs w:val="22"/>
               </w:rPr>
-              <w:t>ach}{stt}</w:t>
-            </w:r>
-          </w:p>
-        </w:tc>
-        <w:tc>
-          <w:tcPr>
-            <w:tcW w:w="1890" w:type="dxa"/>
-          </w:tcPr>
-          <w:p>
-            <w:pPr>
+              <w:t>ach}{</w:t>
+            </w:r>
+            <w:proofErr w:type="gramEnd"/>
+            <w:r>
+              <w:rPr>
+                <w:sz w:val="22"/>
+                <w:szCs w:val="22"/>
+              </w:rPr>
+              <w:t>stt}</w:t>
+            </w:r>
+          </w:p>
+        </w:tc>
+        <w:tc>
+          <w:tcPr>
+            <w:tcW w:w="2126" w:type="dxa"/>
+            <w:vAlign w:val="center"/>
+          </w:tcPr>
+          <w:p>
+            <w:pPr>
+              <w:spacing w:before="80" w:after="80" w:line="312" w:lineRule="auto"/>
+              <w:ind w:right="-170"/>
+              <w:rPr>
+                <w:sz w:val="22"/>
+                <w:szCs w:val="22"/>
+              </w:rPr>
+            </w:pPr>
+            <w:r>
+              <w:rPr>
+                <w:sz w:val="22"/>
+                <w:szCs w:val="22"/>
+              </w:rPr>
+              <w:t>{tenSinhVien}</w:t>
+            </w:r>
+          </w:p>
+        </w:tc>
+        <w:tc>
+          <w:tcPr>
+            <w:tcW w:w="1701" w:type="dxa"/>
+            <w:vAlign w:val="center"/>
+          </w:tcPr>
+          <w:p>
+            <w:pPr>
+              <w:spacing w:before="80" w:after="80" w:line="312" w:lineRule="auto"/>
+              <w:ind w:right="-170"/>
+              <w:rPr>
+                <w:sz w:val="22"/>
+                <w:szCs w:val="22"/>
+              </w:rPr>
+            </w:pPr>
+            <w:r>
+              <w:rPr>
+                <w:sz w:val="22"/>
+                <w:szCs w:val="22"/>
+              </w:rPr>
+              <w:t>{maSinhVien}</w:t>
+            </w:r>
+          </w:p>
+        </w:tc>
+        <w:tc>
+          <w:tcPr>
+            <w:tcW w:w="2700" w:type="dxa"/>
+            <w:vAlign w:val="center"/>
+          </w:tcPr>
+          <w:p>
+            <w:pPr>
+              <w:spacing w:before="80" w:after="80" w:line="312" w:lineRule="auto"/>
+              <w:ind w:right="-170"/>
+              <w:rPr>
+                <w:sz w:val="22"/>
+                <w:szCs w:val="22"/>
+              </w:rPr>
+            </w:pPr>
+            <w:r>
+              <w:rPr>
+                <w:sz w:val="22"/>
+                <w:szCs w:val="22"/>
+              </w:rPr>
+              <w:t>{diaDiem}</w:t>
+            </w:r>
+          </w:p>
+        </w:tc>
+        <w:tc>
+          <w:tcPr>
+            <w:tcW w:w="2261" w:type="dxa"/>
+            <w:vAlign w:val="center"/>
+          </w:tcPr>
+          <w:p>
+            <w:pPr>
+              <w:spacing w:before="80" w:after="80" w:line="312" w:lineRule="auto"/>
+              <w:ind w:right="-170"/>
+              <w:rPr>
+                <w:sz w:val="22"/>
+                <w:szCs w:val="22"/>
+              </w:rPr>
+            </w:pPr>
+            <w:r>
+              <w:rPr>
+                <w:sz w:val="22"/>
+                <w:szCs w:val="22"/>
+              </w:rPr>
+              <w:t>{giangVien}</w:t>
+            </w:r>
+          </w:p>
+        </w:tc>
+        <w:tc>
+          <w:tcPr>
+            <w:tcW w:w="992" w:type="dxa"/>
+            <w:vAlign w:val="center"/>
+          </w:tcPr>
+          <w:p>
+            <w:pPr>
+              <w:spacing w:before="80" w:after="80" w:line="312" w:lineRule="auto"/>
+              <w:ind w:right="-170"/>
               <w:jc w:val="center"/>
               <w:rPr>
                 <w:sz w:val="22"/>
@@ -492,16 +587,19 @@
                 <w:sz w:val="22"/>
                 <w:szCs w:val="22"/>
               </w:rPr>
-              <w:t>{tenSinhVien}</w:t>
-            </w:r>
-          </w:p>
-        </w:tc>
-        <w:tc>
-          <w:tcPr>
-            <w:tcW w:w="1170" w:type="dxa"/>
-          </w:tcPr>
-          <w:p>
-            <w:pPr>
+              <w:t>{diem_tbtl}</w:t>
+            </w:r>
+          </w:p>
+        </w:tc>
+        <w:tc>
+          <w:tcPr>
+            <w:tcW w:w="851" w:type="dxa"/>
+            <w:vAlign w:val="center"/>
+          </w:tcPr>
+          <w:p>
+            <w:pPr>
+              <w:spacing w:before="80" w:after="80" w:line="312" w:lineRule="auto"/>
+              <w:ind w:right="-170"/>
               <w:jc w:val="center"/>
               <w:rPr>
                 <w:sz w:val="22"/>
@@ -513,101 +611,19 @@
                 <w:sz w:val="22"/>
                 <w:szCs w:val="22"/>
               </w:rPr>
-              <w:t>{maSinhVien}</w:t>
-            </w:r>
-          </w:p>
-        </w:tc>
-        <w:tc>
-          <w:tcPr>
-            <w:tcW w:w="2700" w:type="dxa"/>
-          </w:tcPr>
-          <w:p>
-            <w:pPr>
-              <w:jc w:val="center"/>
-              <w:rPr>
-                <w:sz w:val="22"/>
-                <w:szCs w:val="22"/>
-              </w:rPr>
-            </w:pPr>
-            <w:r>
-              <w:rPr>
-                <w:sz w:val="22"/>
-                <w:szCs w:val="22"/>
-              </w:rPr>
-              <w:t>{diaDiem}</w:t>
-            </w:r>
-          </w:p>
-        </w:tc>
-        <w:tc>
-          <w:tcPr>
-            <w:tcW w:w="1989" w:type="dxa"/>
-          </w:tcPr>
-          <w:p>
-            <w:pPr>
-              <w:jc w:val="center"/>
-              <w:rPr>
-                <w:sz w:val="22"/>
-                <w:szCs w:val="22"/>
-              </w:rPr>
-            </w:pPr>
-            <w:r>
-              <w:rPr>
-                <w:sz w:val="22"/>
-                <w:szCs w:val="22"/>
-              </w:rPr>
-              <w:t>{giangVien}</w:t>
-            </w:r>
-          </w:p>
-        </w:tc>
-        <w:tc>
-          <w:tcPr>
-            <w:tcW w:w="857" w:type="dxa"/>
-          </w:tcPr>
-          <w:p>
-            <w:pPr>
-              <w:jc w:val="center"/>
-              <w:rPr>
-                <w:sz w:val="22"/>
-                <w:szCs w:val="22"/>
-              </w:rPr>
-            </w:pPr>
-            <w:r>
-              <w:rPr>
-                <w:sz w:val="22"/>
-                <w:szCs w:val="22"/>
-              </w:rPr>
-              <w:t>{diem_tbtl}</w:t>
-            </w:r>
-          </w:p>
-        </w:tc>
-        <w:tc>
-          <w:tcPr>
-            <w:tcW w:w="824" w:type="dxa"/>
-          </w:tcPr>
-          <w:p>
-            <w:pPr>
-              <w:jc w:val="center"/>
-              <w:rPr>
-                <w:sz w:val="22"/>
-                <w:szCs w:val="22"/>
-              </w:rPr>
-            </w:pPr>
-            <w:r>
-              <w:rPr>
-                <w:sz w:val="22"/>
-                <w:szCs w:val="22"/>
-              </w:rPr>
               <w:t>{so_tctl}</w:t>
             </w:r>
           </w:p>
         </w:tc>
         <w:tc>
           <w:tcPr>
-            <w:tcW w:w="1100" w:type="dxa"/>
-          </w:tcPr>
-          <w:p>
-            <w:pPr>
-              <w:jc w:val="center"/>
+            <w:tcW w:w="1984" w:type="dxa"/>
+            <w:vAlign w:val="center"/>
+          </w:tcPr>
+          <w:p>
+            <w:pPr>
+              <w:spacing w:before="80" w:after="80" w:line="312" w:lineRule="auto"/>
+              <w:ind w:right="-170"/>
               <w:rPr>
                 <w:sz w:val="22"/>
                 <w:szCs w:val="22"/>
@@ -654,6 +670,7 @@
     </w:tbl>
     <w:p>
       <w:pPr>
+        <w:ind w:right="-172"/>
         <w:jc w:val="center"/>
         <w:rPr>
           <w:sz w:val="24"/>
@@ -662,6 +679,16 @@
     </w:p>
     <w:p>
       <w:pPr>
+        <w:ind w:right="-172"/>
+        <w:jc w:val="center"/>
+        <w:rPr>
+          <w:sz w:val="24"/>
+        </w:rPr>
+      </w:pPr>
+    </w:p>
+    <w:p>
+      <w:pPr>
+        <w:ind w:right="-172"/>
         <w:jc w:val="center"/>
         <w:rPr>
           <w:sz w:val="24"/>
@@ -671,8 +698,8 @@
     <w:tbl>
       <w:tblPr>
         <w:tblStyle w:val="TableGrid"/>
-        <w:tblW w:w="0" w:type="auto"/>
-        <w:tblInd w:w="355" w:type="dxa"/>
+        <w:tblW w:w="10490" w:type="dxa"/>
+        <w:tblInd w:w="2410" w:type="dxa"/>
         <w:tblBorders>
           <w:top w:val="none" w:sz="0" w:space="0" w:color="auto"/>
           <w:left w:val="none" w:sz="0" w:space="0" w:color="auto"/>
@@ -685,7 +712,7 @@
       </w:tblPr>
       <w:tblGrid>
         <w:gridCol w:w="4175"/>
-        <w:gridCol w:w="3745"/>
+        <w:gridCol w:w="6315"/>
       </w:tblGrid>
       <w:tr>
         <w:tc>
@@ -694,6 +721,7 @@
           </w:tcPr>
           <w:p>
             <w:pPr>
+              <w:ind w:right="-172"/>
               <w:rPr>
                 <w:sz w:val="24"/>
               </w:rPr>
@@ -708,15 +736,22 @@
         </w:tc>
         <w:tc>
           <w:tcPr>
-            <w:tcW w:w="3745" w:type="dxa"/>
-          </w:tcPr>
-          <w:p>
-            <w:pPr>
-              <w:jc w:val="right"/>
+            <w:tcW w:w="6315" w:type="dxa"/>
+          </w:tcPr>
+          <w:p>
+            <w:pPr>
+              <w:ind w:right="-172"/>
+              <w:jc w:val="center"/>
               <w:rPr>
                 <w:sz w:val="24"/>
               </w:rPr>
             </w:pPr>
+            <w:r>
+              <w:rPr>
+                <w:sz w:val="24"/>
+              </w:rPr>
+              <w:t xml:space="preserve">                                         </w:t>
+            </w:r>
             <w:r>
               <w:rPr>
                 <w:sz w:val="24"/>
@@ -729,6 +764,7 @@
     </w:tbl>
     <w:p>
       <w:pPr>
+        <w:ind w:right="-172"/>
         <w:jc w:val="center"/>
         <w:rPr>
           <w:sz w:val="24"/>
@@ -736,8 +772,8 @@
       </w:pPr>
     </w:p>
     <w:sectPr>
-      <w:pgSz w:w="11906" w:h="16838" w:code="9"/>
-      <w:pgMar w:top="1134" w:right="1134" w:bottom="1134" w:left="1701" w:header="720" w:footer="720" w:gutter="0"/>
+      <w:pgSz w:w="16838" w:h="11906" w:orient="landscape" w:code="9"/>
+      <w:pgMar w:top="1701" w:right="1134" w:bottom="1134" w:left="1134" w:header="720" w:footer="720" w:gutter="0"/>
       <w:cols w:space="720"/>
       <w:docGrid w:linePitch="360"/>
     </w:sectPr>
@@ -746,7 +782,7 @@
 </file>
 
 <file path=word/styles.xml><?xml version="1.0" encoding="utf-8"?>
-<w:styles xmlns:mc="http://schemas.openxmlformats.org/markup-compatibility/2006" xmlns:r="http://schemas.openxmlformats.org/officeDocument/2006/relationships" xmlns:w="http://schemas.openxmlformats.org/wordprocessingml/2006/main" xmlns:w14="http://schemas.microsoft.com/office/word/2010/wordml" xmlns:w15="http://schemas.microsoft.com/office/word/2012/wordml" xmlns:w16cex="http://schemas.microsoft.com/office/word/2018/wordml/cex" xmlns:w16cid="http://schemas.microsoft.com/office/word/2016/wordml/cid" xmlns:w16="http://schemas.microsoft.com/office/word/2018/wordml" xmlns:w16se="http://schemas.microsoft.com/office/word/2015/wordml/symex" mc:Ignorable="w14 w15 w16se w16cid w16 w16cex">
+<w:styles xmlns:mc="http://schemas.openxmlformats.org/markup-compatibility/2006" xmlns:r="http://schemas.openxmlformats.org/officeDocument/2006/relationships" xmlns:w="http://schemas.openxmlformats.org/wordprocessingml/2006/main" xmlns:w14="http://schemas.microsoft.com/office/word/2010/wordml" xmlns:w15="http://schemas.microsoft.com/office/word/2012/wordml" xmlns:w16cex="http://schemas.microsoft.com/office/word/2018/wordml/cex" xmlns:w16cid="http://schemas.microsoft.com/office/word/2016/wordml/cid" xmlns:w16="http://schemas.microsoft.com/office/word/2018/wordml" xmlns:w16sdtdh="http://schemas.microsoft.com/office/word/2020/wordml/sdtdatahash" xmlns:w16se="http://schemas.microsoft.com/office/word/2015/wordml/symex" mc:Ignorable="w14 w15 w16se w16cid w16 w16cex w16sdtdh">
   <w:docDefaults>
     <w:rPrDefault>
       <w:rPr>

</xml_diff>